<commit_message>
Update blog article links and metadata for 20250607-1WF and align author details across related entries.
</commit_message>
<xml_diff>
--- a/blog-module/blog-entries/20250608J/Pierre Gasly vs Esteban Ocon.docx
+++ b/blog-module/blog-entries/20250608J/Pierre Gasly vs Esteban Ocon.docx
@@ -4,13 +4,10 @@
   <w:body>
     <w:p>
       <w:pPr>
-        <w:rPr>
-          <w:b w:val="1"/>
-        </w:rPr>
-      </w:pPr>
-      <w:r>
-        <w:rPr>
-          <w:b w:val="1"/>
+        <w:rPr/>
+      </w:pPr>
+      <w:r>
+        <w:rPr>
           <w:rtl w:val="0"/>
         </w:rPr>
         <w:t xml:space="preserve">Head2Head Drivers</w:t>

</xml_diff>